<commit_message>
Evaluación y guía didáctica corregida
</commit_message>
<xml_diff>
--- a/fuentes/contenidos/grado06/guion11/GuiaDidactica_CN_06_11_CO.docx
+++ b/fuentes/contenidos/grado06/guion11/GuiaDidactica_CN_06_11_CO.docx
@@ -99,257 +99,6 @@
         <w:rPr>
           <w:rFonts w:ascii="Arial" w:hAnsi="Arial" w:cs="Arial"/>
           <w:b/>
-        </w:rPr>
-      </w:pPr>
-      <w:r>
-        <w:rPr>
-          <w:rFonts w:ascii="Arial" w:hAnsi="Arial" w:cs="Arial"/>
-          <w:b/>
-        </w:rPr>
-        <w:t>Logros</w:t>
-      </w:r>
-    </w:p>
-    <w:p>
-      <w:pPr>
-        <w:pStyle w:val="Prrafodelista"/>
-        <w:numPr>
-          <w:ilvl w:val="0"/>
-          <w:numId w:val="6"/>
-        </w:numPr>
-        <w:shd w:val="clear" w:color="auto" w:fill="FFFFFF"/>
-        <w:spacing w:before="100" w:beforeAutospacing="1" w:after="240" w:line="270" w:lineRule="atLeast"/>
-        <w:ind w:right="120"/>
-        <w:rPr>
-          <w:rFonts w:ascii="Arial" w:eastAsia="Times New Roman" w:hAnsi="Arial" w:cs="Arial"/>
-          <w:color w:val="333333"/>
-          <w:lang w:val="es-ES" w:eastAsia="es-CO"/>
-        </w:rPr>
-      </w:pPr>
-      <w:r>
-        <w:rPr>
-          <w:rFonts w:ascii="Arial" w:eastAsia="Times New Roman" w:hAnsi="Arial" w:cs="Arial"/>
-          <w:color w:val="333333"/>
-          <w:lang w:val="es-ES" w:eastAsia="es-CO"/>
-        </w:rPr>
-        <w:t>Reconocer la relación entre el movimiento y la velocidad.</w:t>
-      </w:r>
-    </w:p>
-    <w:p>
-      <w:pPr>
-        <w:pStyle w:val="Prrafodelista"/>
-        <w:numPr>
-          <w:ilvl w:val="0"/>
-          <w:numId w:val="6"/>
-        </w:numPr>
-        <w:shd w:val="clear" w:color="auto" w:fill="FFFFFF"/>
-        <w:spacing w:before="100" w:beforeAutospacing="1" w:after="240" w:line="270" w:lineRule="atLeast"/>
-        <w:ind w:right="120"/>
-        <w:rPr>
-          <w:rFonts w:ascii="Arial" w:eastAsia="Times New Roman" w:hAnsi="Arial" w:cs="Arial"/>
-          <w:color w:val="333333"/>
-          <w:lang w:val="es-ES" w:eastAsia="es-CO"/>
-        </w:rPr>
-      </w:pPr>
-      <w:r>
-        <w:rPr>
-          <w:rFonts w:ascii="Arial" w:eastAsia="Times New Roman" w:hAnsi="Arial" w:cs="Arial"/>
-          <w:color w:val="333333"/>
-          <w:lang w:val="es-ES" w:eastAsia="es-CO"/>
-        </w:rPr>
-        <w:t>Conocer las unidades más comunes para medir la velocidad.</w:t>
-      </w:r>
-    </w:p>
-    <w:p>
-      <w:pPr>
-        <w:pStyle w:val="Prrafodelista"/>
-        <w:numPr>
-          <w:ilvl w:val="0"/>
-          <w:numId w:val="6"/>
-        </w:numPr>
-        <w:shd w:val="clear" w:color="auto" w:fill="FFFFFF"/>
-        <w:spacing w:before="100" w:beforeAutospacing="1" w:after="240" w:line="270" w:lineRule="atLeast"/>
-        <w:ind w:right="120"/>
-        <w:rPr>
-          <w:rFonts w:ascii="Arial" w:eastAsia="Times New Roman" w:hAnsi="Arial" w:cs="Arial"/>
-          <w:color w:val="333333"/>
-          <w:lang w:val="es-ES" w:eastAsia="es-CO"/>
-        </w:rPr>
-      </w:pPr>
-      <w:r>
-        <w:rPr>
-          <w:rFonts w:ascii="Arial" w:eastAsia="Times New Roman" w:hAnsi="Arial" w:cs="Arial"/>
-          <w:lang w:val="es-ES" w:eastAsia="es-CO"/>
-        </w:rPr>
-        <w:t>Identificar los distintos tipos de movimiento</w:t>
-      </w:r>
-      <w:r>
-        <w:rPr>
-          <w:rFonts w:ascii="Arial" w:eastAsia="Times New Roman" w:hAnsi="Arial" w:cs="Arial"/>
-          <w:lang w:val="es-ES" w:eastAsia="es-CO"/>
-        </w:rPr>
-        <w:t xml:space="preserve"> de acuerdo a la trayectoria</w:t>
-      </w:r>
-      <w:r>
-        <w:rPr>
-          <w:rFonts w:ascii="Arial" w:eastAsia="Times New Roman" w:hAnsi="Arial" w:cs="Arial"/>
-          <w:lang w:val="es-ES" w:eastAsia="es-CO"/>
-        </w:rPr>
-        <w:t xml:space="preserve">: rectilíneo y </w:t>
-      </w:r>
-      <w:r>
-        <w:rPr>
-          <w:rFonts w:ascii="Arial" w:eastAsia="Times New Roman" w:hAnsi="Arial" w:cs="Arial"/>
-          <w:color w:val="333333"/>
-          <w:lang w:val="es-ES" w:eastAsia="es-CO"/>
-        </w:rPr>
-        <w:t>curvilíneo.</w:t>
-      </w:r>
-    </w:p>
-    <w:p>
-      <w:pPr>
-        <w:pStyle w:val="Prrafodelista"/>
-        <w:numPr>
-          <w:ilvl w:val="0"/>
-          <w:numId w:val="6"/>
-        </w:numPr>
-        <w:shd w:val="clear" w:color="auto" w:fill="FFFFFF"/>
-        <w:spacing w:before="100" w:beforeAutospacing="1" w:after="240" w:line="270" w:lineRule="atLeast"/>
-        <w:ind w:right="120"/>
-        <w:rPr>
-          <w:rFonts w:ascii="Arial" w:eastAsia="Times New Roman" w:hAnsi="Arial" w:cs="Arial"/>
-          <w:color w:val="333333"/>
-          <w:lang w:val="es-ES" w:eastAsia="es-CO"/>
-        </w:rPr>
-      </w:pPr>
-      <w:r>
-        <w:rPr>
-          <w:rFonts w:ascii="Arial" w:eastAsia="Times New Roman" w:hAnsi="Arial" w:cs="Arial"/>
-          <w:color w:val="333333"/>
-          <w:lang w:val="es-ES" w:eastAsia="es-CO"/>
-        </w:rPr>
-        <w:t>Diferenciar los tipos de movimiento según su velocidad.</w:t>
-      </w:r>
-    </w:p>
-    <w:p>
-      <w:pPr>
-        <w:pStyle w:val="Prrafodelista"/>
-        <w:numPr>
-          <w:ilvl w:val="0"/>
-          <w:numId w:val="6"/>
-        </w:numPr>
-        <w:shd w:val="clear" w:color="auto" w:fill="FFFFFF"/>
-        <w:spacing w:before="100" w:beforeAutospacing="1" w:after="240" w:line="270" w:lineRule="atLeast"/>
-        <w:ind w:right="120"/>
-        <w:rPr>
-          <w:rFonts w:ascii="Arial" w:eastAsia="Times New Roman" w:hAnsi="Arial" w:cs="Arial"/>
-          <w:color w:val="333333"/>
-          <w:lang w:val="es-ES" w:eastAsia="es-CO"/>
-        </w:rPr>
-      </w:pPr>
-      <w:r>
-        <w:rPr>
-          <w:rFonts w:ascii="Arial" w:eastAsia="Times New Roman" w:hAnsi="Arial" w:cs="Arial"/>
-          <w:color w:val="333333"/>
-          <w:lang w:val="es-ES" w:eastAsia="es-CO"/>
-        </w:rPr>
-        <w:t>Realizar e in</w:t>
-      </w:r>
-      <w:r>
-        <w:rPr>
-          <w:rFonts w:ascii="Arial" w:eastAsia="Times New Roman" w:hAnsi="Arial" w:cs="Arial"/>
-          <w:color w:val="333333"/>
-          <w:lang w:val="es-ES" w:eastAsia="es-CO"/>
-        </w:rPr>
-        <w:t xml:space="preserve">terpretar gráficas de velocidad contra </w:t>
-      </w:r>
-      <w:r>
-        <w:rPr>
-          <w:rFonts w:ascii="Arial" w:eastAsia="Times New Roman" w:hAnsi="Arial" w:cs="Arial"/>
-          <w:color w:val="333333"/>
-          <w:lang w:val="es-ES" w:eastAsia="es-CO"/>
-        </w:rPr>
-        <w:t>tiempo.</w:t>
-      </w:r>
-    </w:p>
-    <w:p>
-      <w:pPr>
-        <w:pStyle w:val="Prrafodelista"/>
-        <w:numPr>
-          <w:ilvl w:val="0"/>
-          <w:numId w:val="6"/>
-        </w:numPr>
-        <w:shd w:val="clear" w:color="auto" w:fill="FFFFFF"/>
-        <w:spacing w:before="100" w:beforeAutospacing="1" w:after="240" w:line="270" w:lineRule="atLeast"/>
-        <w:ind w:right="120"/>
-        <w:rPr>
-          <w:rFonts w:ascii="Arial" w:eastAsia="Times New Roman" w:hAnsi="Arial" w:cs="Arial"/>
-          <w:color w:val="333333"/>
-          <w:lang w:val="es-ES" w:eastAsia="es-CO"/>
-        </w:rPr>
-      </w:pPr>
-      <w:r>
-        <w:rPr>
-          <w:rFonts w:ascii="Arial" w:eastAsia="Times New Roman" w:hAnsi="Arial" w:cs="Arial"/>
-          <w:color w:val="333333"/>
-          <w:lang w:val="es-ES" w:eastAsia="es-CO"/>
-        </w:rPr>
-        <w:t>Saber explicar el proceso de la aceleración de un móvil.</w:t>
-      </w:r>
-    </w:p>
-    <w:p>
-      <w:pPr>
-        <w:pStyle w:val="Prrafodelista"/>
-        <w:numPr>
-          <w:ilvl w:val="0"/>
-          <w:numId w:val="6"/>
-        </w:numPr>
-        <w:shd w:val="clear" w:color="auto" w:fill="FFFFFF"/>
-        <w:spacing w:before="100" w:beforeAutospacing="1" w:after="240" w:line="270" w:lineRule="atLeast"/>
-        <w:ind w:right="120"/>
-        <w:rPr>
-          <w:rFonts w:ascii="Arial" w:eastAsia="Times New Roman" w:hAnsi="Arial" w:cs="Arial"/>
-          <w:color w:val="333333"/>
-          <w:lang w:val="es-ES" w:eastAsia="es-CO"/>
-        </w:rPr>
-      </w:pPr>
-      <w:r>
-        <w:rPr>
-          <w:rFonts w:ascii="Arial" w:eastAsia="Times New Roman" w:hAnsi="Arial" w:cs="Arial"/>
-          <w:color w:val="333333"/>
-          <w:lang w:val="es-ES" w:eastAsia="es-CO"/>
-        </w:rPr>
-        <w:t>Conocer qué es la gravedad y qué efecto provoca en los cuerpos.</w:t>
-      </w:r>
-    </w:p>
-    <w:p>
-      <w:pPr>
-        <w:pStyle w:val="Prrafodelista"/>
-        <w:numPr>
-          <w:ilvl w:val="0"/>
-          <w:numId w:val="6"/>
-        </w:numPr>
-        <w:shd w:val="clear" w:color="auto" w:fill="FFFFFF"/>
-        <w:spacing w:before="100" w:beforeAutospacing="1" w:after="240" w:line="270" w:lineRule="atLeast"/>
-        <w:ind w:right="120"/>
-        <w:rPr>
-          <w:rFonts w:ascii="Arial" w:eastAsia="Times New Roman" w:hAnsi="Arial" w:cs="Arial"/>
-          <w:color w:val="333333"/>
-          <w:lang w:val="es-ES" w:eastAsia="es-CO"/>
-        </w:rPr>
-      </w:pPr>
-      <w:r>
-        <w:rPr>
-          <w:rFonts w:ascii="Arial" w:eastAsia="Times New Roman" w:hAnsi="Arial" w:cs="Arial"/>
-          <w:color w:val="333333"/>
-          <w:lang w:val="es-ES" w:eastAsia="es-CO"/>
-        </w:rPr>
-        <w:t>Conocer cómo actúa la fuerza de rozamiento en la modificación del movimiento</w:t>
-      </w:r>
-    </w:p>
-    <w:p>
-      <w:pPr>
-        <w:rPr>
-          <w:rFonts w:ascii="Arial" w:hAnsi="Arial" w:cs="Arial"/>
         </w:rPr>
       </w:pPr>
     </w:p>
@@ -542,56 +291,7 @@
           <w:rFonts w:ascii="Arial" w:eastAsia="Times New Roman" w:hAnsi="Arial" w:cs="Arial"/>
           <w:lang w:val="es-ES" w:eastAsia="es-CO"/>
         </w:rPr>
-        <w:t xml:space="preserve">está presente </w:t>
-      </w:r>
-      <w:r>
-        <w:rPr>
-          <w:rFonts w:ascii="Arial" w:eastAsia="Times New Roman" w:hAnsi="Arial" w:cs="Arial"/>
-          <w:lang w:val="es-ES" w:eastAsia="es-CO"/>
-        </w:rPr>
-        <w:t xml:space="preserve">en casi todos los ámbitos de </w:t>
-      </w:r>
-      <w:r>
-        <w:rPr>
-          <w:rFonts w:ascii="Arial" w:eastAsia="Times New Roman" w:hAnsi="Arial" w:cs="Arial"/>
-          <w:lang w:val="es-ES" w:eastAsia="es-CO"/>
-        </w:rPr>
-        <w:t xml:space="preserve">la </w:t>
-      </w:r>
-      <w:r>
-        <w:rPr>
-          <w:rFonts w:ascii="Arial" w:eastAsia="Times New Roman" w:hAnsi="Arial" w:cs="Arial"/>
-          <w:lang w:val="es-ES" w:eastAsia="es-CO"/>
-        </w:rPr>
-        <w:t xml:space="preserve">vida. Sin embargo, su </w:t>
-      </w:r>
-      <w:r>
-        <w:rPr>
-          <w:rFonts w:ascii="Arial" w:eastAsia="Times New Roman" w:hAnsi="Arial" w:cs="Arial"/>
-          <w:lang w:val="es-ES" w:eastAsia="es-CO"/>
-        </w:rPr>
-        <w:t xml:space="preserve">percepción y definición </w:t>
-      </w:r>
-      <w:r>
-        <w:rPr>
-          <w:rFonts w:ascii="Arial" w:eastAsia="Times New Roman" w:hAnsi="Arial" w:cs="Arial"/>
-          <w:lang w:val="es-ES" w:eastAsia="es-CO"/>
-        </w:rPr>
-        <w:t xml:space="preserve">no es tan evidente para los </w:t>
-      </w:r>
-      <w:r>
-        <w:rPr>
-          <w:rFonts w:ascii="Arial" w:eastAsia="Times New Roman" w:hAnsi="Arial" w:cs="Arial"/>
-          <w:lang w:val="es-ES" w:eastAsia="es-CO"/>
-        </w:rPr>
-        <w:t xml:space="preserve">estudiantes </w:t>
-      </w:r>
-      <w:r>
-        <w:rPr>
-          <w:rFonts w:ascii="Arial" w:eastAsia="Times New Roman" w:hAnsi="Arial" w:cs="Arial"/>
-          <w:lang w:val="es-ES" w:eastAsia="es-CO"/>
-        </w:rPr>
-        <w:t>y es importante darles a conocer cómo influye en sus vidas.</w:t>
+        <w:t>está presente en casi todos los ámbitos de la vida. Sin embargo, su percepción y definición no es tan evidente para los estudiantes y es importante darles a conocer cómo influye en sus vidas.</w:t>
       </w:r>
     </w:p>
     <w:p>
@@ -649,25 +349,7 @@
           <w:bCs/>
           <w:lang w:val="es-ES" w:eastAsia="es-CO"/>
         </w:rPr>
-        <w:t>velocidad</w:t>
-      </w:r>
-      <w:r>
-        <w:rPr>
-          <w:rFonts w:ascii="Arial" w:eastAsia="Times New Roman" w:hAnsi="Arial" w:cs="Arial"/>
-          <w:b/>
-          <w:bCs/>
-          <w:lang w:val="es-ES" w:eastAsia="es-CO"/>
-        </w:rPr>
-        <w:t>, la fuerza de rozamiento</w:t>
-      </w:r>
-      <w:r>
-        <w:rPr>
-          <w:rFonts w:ascii="Arial" w:eastAsia="Times New Roman" w:hAnsi="Arial" w:cs="Arial"/>
-          <w:b/>
-          <w:bCs/>
-          <w:lang w:val="es-ES" w:eastAsia="es-CO"/>
-        </w:rPr>
-        <w:t xml:space="preserve"> </w:t>
+        <w:t xml:space="preserve">velocidad, la fuerza de rozamiento </w:t>
       </w:r>
       <w:r>
         <w:rPr>
@@ -801,23 +483,14 @@
           <w:bCs/>
           <w:lang w:val="es-ES" w:eastAsia="es-CO"/>
         </w:rPr>
-        <w:t>tipos de movimiento</w:t>
-      </w:r>
-      <w:r>
-        <w:rPr>
-          <w:rFonts w:ascii="Arial" w:eastAsia="Times New Roman" w:hAnsi="Arial" w:cs="Arial"/>
-          <w:b/>
-          <w:bCs/>
-          <w:lang w:val="es-ES" w:eastAsia="es-CO"/>
-        </w:rPr>
-        <w:t>, acorde con la trayectoria</w:t>
-      </w:r>
-      <w:r>
-        <w:rPr>
-          <w:rFonts w:ascii="Arial" w:eastAsia="Times New Roman" w:hAnsi="Arial" w:cs="Arial"/>
-          <w:lang w:val="es-ES" w:eastAsia="es-CO"/>
-        </w:rPr>
-        <w:t>.</w:t>
+        <w:t>tipos de movimiento, acorde con la trayectoria</w:t>
+      </w:r>
+      <w:r>
+        <w:rPr>
+          <w:rFonts w:ascii="Arial" w:eastAsia="Times New Roman" w:hAnsi="Arial" w:cs="Arial"/>
+          <w:lang w:val="es-ES" w:eastAsia="es-CO"/>
+        </w:rPr>
+        <w:t>, llevando al estudiante a identificar los distintos tipos de movimientos: rectilíneo y curvilíneo</w:t>
       </w:r>
     </w:p>
     <w:p>
@@ -851,16 +524,14 @@
           <w:i/>
           <w:lang w:val="es-ES" w:eastAsia="es-CO"/>
         </w:rPr>
-        <w:t>x</w:t>
-      </w:r>
-      <w:r>
-        <w:rPr>
-          <w:rFonts w:ascii="Arial" w:eastAsia="Times New Roman" w:hAnsi="Arial" w:cs="Arial"/>
-          <w:b/>
-          <w:i/>
-          <w:lang w:val="es-ES" w:eastAsia="es-CO"/>
-        </w:rPr>
-        <w:t>, t, v, a).</w:t>
+        <w:t xml:space="preserve">s, t, v, a), </w:t>
+      </w:r>
+      <w:r>
+        <w:rPr>
+          <w:rFonts w:ascii="Arial" w:eastAsia="Times New Roman" w:hAnsi="Arial" w:cs="Arial"/>
+          <w:lang w:val="es-ES" w:eastAsia="es-CO"/>
+        </w:rPr>
+        <w:t xml:space="preserve">de tal manera que el estudiante pueda reconocer la relación entre el movimiento y las consecuencias de este. </w:t>
       </w:r>
     </w:p>
     <w:p>
@@ -877,7 +548,6 @@
           <w:rFonts w:ascii="Arial" w:eastAsia="Times New Roman" w:hAnsi="Arial" w:cs="Arial"/>
           <w:lang w:val="es-ES" w:eastAsia="es-CO"/>
         </w:rPr>
-        <w:lastRenderedPageBreak/>
         <w:t>4. Establecer la diferencia entre rapidez (valor de la velocidad) y la velocidad como magnitud vectorial.</w:t>
       </w:r>
     </w:p>
@@ -903,21 +573,7 @@
           <w:rFonts w:ascii="Arial" w:eastAsia="Times New Roman" w:hAnsi="Arial" w:cs="Arial"/>
           <w:lang w:val="es-ES" w:eastAsia="es-CO"/>
         </w:rPr>
-        <w:t>. </w:t>
-      </w:r>
-      <w:r>
-        <w:rPr>
-          <w:rFonts w:ascii="Arial" w:eastAsia="Times New Roman" w:hAnsi="Arial" w:cs="Arial"/>
-          <w:lang w:val="es-ES" w:eastAsia="es-CO"/>
-        </w:rPr>
-        <w:t xml:space="preserve">Reconocer </w:t>
-      </w:r>
-      <w:r>
-        <w:rPr>
-          <w:rFonts w:ascii="Arial" w:eastAsia="Times New Roman" w:hAnsi="Arial" w:cs="Arial"/>
-          <w:lang w:val="es-ES" w:eastAsia="es-CO"/>
-        </w:rPr>
-        <w:t>las</w:t>
+        <w:t>. Reconocer las</w:t>
       </w:r>
       <w:r>
         <w:rPr>
@@ -964,14 +620,7 @@
           <w:rFonts w:ascii="Arial" w:eastAsia="Times New Roman" w:hAnsi="Arial" w:cs="Arial"/>
           <w:lang w:val="es-ES" w:eastAsia="es-CO"/>
         </w:rPr>
-        <w:t xml:space="preserve">, saber hacer conversiones entre ellas y aprender a construir </w:t>
-      </w:r>
-      <w:r>
-        <w:rPr>
-          <w:rFonts w:ascii="Arial" w:eastAsia="Times New Roman" w:hAnsi="Arial" w:cs="Arial"/>
-          <w:lang w:val="es-ES" w:eastAsia="es-CO"/>
-        </w:rPr>
-        <w:t xml:space="preserve">las gráficas  </w:t>
+        <w:t xml:space="preserve">, saber hacer conversiones entre ellas y aprender a construir las gráficas  </w:t>
       </w:r>
       <w:r>
         <w:rPr>
@@ -1010,14 +659,7 @@
           <w:rFonts w:ascii="Arial" w:eastAsia="Times New Roman" w:hAnsi="Arial" w:cs="Arial"/>
           <w:lang w:val="es-ES" w:eastAsia="es-CO"/>
         </w:rPr>
-        <w:t>.</w:t>
-      </w:r>
-      <w:r>
-        <w:rPr>
-          <w:rFonts w:ascii="Arial" w:eastAsia="Times New Roman" w:hAnsi="Arial" w:cs="Arial"/>
-          <w:lang w:val="es-ES" w:eastAsia="es-CO"/>
-        </w:rPr>
-        <w:t xml:space="preserve"> Describir el concepto de </w:t>
+        <w:t xml:space="preserve">. Describir el concepto de </w:t>
       </w:r>
       <w:r>
         <w:rPr>
@@ -1050,6 +692,7 @@
           <w:rFonts w:ascii="Arial" w:eastAsia="Times New Roman" w:hAnsi="Arial" w:cs="Arial"/>
           <w:lang w:val="es-ES" w:eastAsia="es-CO"/>
         </w:rPr>
+        <w:lastRenderedPageBreak/>
         <w:t>7</w:t>
       </w:r>
       <w:r>
@@ -1057,362 +700,14 @@
           <w:rFonts w:ascii="Arial" w:eastAsia="Times New Roman" w:hAnsi="Arial" w:cs="Arial"/>
           <w:lang w:val="es-ES" w:eastAsia="es-CO"/>
         </w:rPr>
-        <w:t xml:space="preserve">. Reconocer la fuerza como causa del movimiento e identificar las </w:t>
-      </w:r>
-      <w:r>
-        <w:rPr>
-          <w:rFonts w:ascii="Arial" w:eastAsia="Times New Roman" w:hAnsi="Arial" w:cs="Arial"/>
-          <w:b/>
-          <w:lang w:val="es-ES" w:eastAsia="es-CO"/>
-        </w:rPr>
-        <w:t>fuerzas de rozamiento</w:t>
-      </w:r>
-      <w:r>
-        <w:rPr>
-          <w:rFonts w:ascii="Arial" w:eastAsia="Times New Roman" w:hAnsi="Arial" w:cs="Arial"/>
-          <w:lang w:val="es-ES" w:eastAsia="es-CO"/>
-        </w:rPr>
-        <w:t>.</w:t>
-      </w:r>
-    </w:p>
-    <w:p>
-      <w:pPr>
-        <w:shd w:val="clear" w:color="auto" w:fill="FFFFFF"/>
-        <w:spacing w:before="100" w:beforeAutospacing="1" w:after="240" w:line="270" w:lineRule="atLeast"/>
-        <w:rPr>
-          <w:rFonts w:ascii="Arial" w:eastAsia="Times New Roman" w:hAnsi="Arial" w:cs="Arial"/>
-          <w:lang w:val="es-ES" w:eastAsia="es-CO"/>
-        </w:rPr>
-      </w:pPr>
-      <w:r>
-        <w:rPr>
-          <w:rFonts w:ascii="Arial" w:eastAsia="Times New Roman" w:hAnsi="Arial" w:cs="Arial"/>
-          <w:lang w:val="es-ES" w:eastAsia="es-CO"/>
-        </w:rPr>
-        <w:t xml:space="preserve">Para desarrollar el tema, </w:t>
-      </w:r>
-      <w:r>
-        <w:rPr>
-          <w:rFonts w:ascii="Arial" w:eastAsia="Times New Roman" w:hAnsi="Arial" w:cs="Arial"/>
-          <w:lang w:val="es-ES" w:eastAsia="es-CO"/>
-        </w:rPr>
-        <w:t xml:space="preserve">usted </w:t>
-      </w:r>
-      <w:r>
-        <w:rPr>
-          <w:rFonts w:ascii="Arial" w:eastAsia="Times New Roman" w:hAnsi="Arial" w:cs="Arial"/>
-          <w:lang w:val="es-ES" w:eastAsia="es-CO"/>
-        </w:rPr>
-        <w:t xml:space="preserve">cuenta con una gran variedad de recursos y actividades, como un interactivo que te permite practicar con las variables de </w:t>
-      </w:r>
-      <w:r>
-        <w:rPr>
-          <w:rFonts w:ascii="Arial" w:eastAsia="Times New Roman" w:hAnsi="Arial" w:cs="Arial"/>
-          <w:b/>
-          <w:bCs/>
-          <w:lang w:val="es-ES" w:eastAsia="es-CO"/>
-        </w:rPr>
-        <w:t xml:space="preserve">velocidad y tiempo </w:t>
-      </w:r>
-      <w:r>
-        <w:rPr>
-          <w:rFonts w:ascii="Arial" w:eastAsia="Times New Roman" w:hAnsi="Arial" w:cs="Arial"/>
-          <w:lang w:val="es-ES" w:eastAsia="es-CO"/>
-        </w:rPr>
-        <w:t xml:space="preserve">de frenada, una secuencia de imágenes que permite reflexionar sobre la </w:t>
-      </w:r>
-      <w:r>
-        <w:rPr>
-          <w:rFonts w:ascii="Arial" w:eastAsia="Times New Roman" w:hAnsi="Arial" w:cs="Arial"/>
-          <w:b/>
-          <w:bCs/>
-          <w:lang w:val="es-ES" w:eastAsia="es-CO"/>
-        </w:rPr>
-        <w:t>fuerza de la gravedad</w:t>
-      </w:r>
-      <w:r>
-        <w:rPr>
-          <w:rFonts w:ascii="Arial" w:eastAsia="Times New Roman" w:hAnsi="Arial" w:cs="Arial"/>
-          <w:lang w:val="es-ES" w:eastAsia="es-CO"/>
-        </w:rPr>
-        <w:t xml:space="preserve">, un interactivo que muestra </w:t>
-      </w:r>
-      <w:r>
-        <w:rPr>
-          <w:rFonts w:ascii="Arial" w:eastAsia="Times New Roman" w:hAnsi="Arial" w:cs="Arial"/>
-          <w:b/>
-          <w:bCs/>
-          <w:lang w:val="es-ES" w:eastAsia="es-CO"/>
-        </w:rPr>
-        <w:t xml:space="preserve">cómo se construye una gráfica de </w:t>
-      </w:r>
-      <w:r>
-        <w:rPr>
-          <w:rFonts w:ascii="Arial" w:eastAsia="Times New Roman" w:hAnsi="Arial" w:cs="Arial"/>
-          <w:b/>
-          <w:lang w:val="es-ES" w:eastAsia="es-CO"/>
-        </w:rPr>
-        <w:t xml:space="preserve">distancia contra tiempo </w:t>
-      </w:r>
-      <w:r>
-        <w:rPr>
-          <w:rFonts w:ascii="Arial" w:eastAsia="Times New Roman" w:hAnsi="Arial" w:cs="Arial"/>
-          <w:b/>
-          <w:bCs/>
-          <w:lang w:val="es-ES" w:eastAsia="es-CO"/>
-        </w:rPr>
-        <w:t xml:space="preserve">velocidad contra </w:t>
-      </w:r>
-      <w:r>
-        <w:rPr>
-          <w:rFonts w:ascii="Arial" w:eastAsia="Times New Roman" w:hAnsi="Arial" w:cs="Arial"/>
-          <w:b/>
-          <w:bCs/>
-          <w:lang w:val="es-ES" w:eastAsia="es-CO"/>
-        </w:rPr>
-        <w:t>tiempo</w:t>
-      </w:r>
-      <w:r>
-        <w:rPr>
-          <w:rFonts w:ascii="Arial" w:eastAsia="Times New Roman" w:hAnsi="Arial" w:cs="Arial"/>
-          <w:lang w:val="es-ES" w:eastAsia="es-CO"/>
-        </w:rPr>
-        <w:t xml:space="preserve"> y otros </w:t>
-      </w:r>
-      <w:r>
-        <w:rPr>
-          <w:rFonts w:ascii="Arial" w:eastAsia="Times New Roman" w:hAnsi="Arial" w:cs="Arial"/>
-          <w:lang w:val="es-ES" w:eastAsia="es-CO"/>
-        </w:rPr>
-        <w:t>recursos</w:t>
-      </w:r>
-      <w:r>
-        <w:rPr>
-          <w:rFonts w:ascii="Arial" w:eastAsia="Times New Roman" w:hAnsi="Arial" w:cs="Arial"/>
-          <w:lang w:val="es-ES" w:eastAsia="es-CO"/>
-        </w:rPr>
-        <w:t xml:space="preserve"> que explican los diferentes </w:t>
-      </w:r>
-      <w:r>
-        <w:rPr>
-          <w:rFonts w:ascii="Arial" w:eastAsia="Times New Roman" w:hAnsi="Arial" w:cs="Arial"/>
-          <w:b/>
-          <w:bCs/>
-          <w:lang w:val="es-ES" w:eastAsia="es-CO"/>
-        </w:rPr>
-        <w:t xml:space="preserve">tipos de movimiento </w:t>
-      </w:r>
-      <w:r>
-        <w:rPr>
-          <w:rFonts w:ascii="Arial" w:eastAsia="Times New Roman" w:hAnsi="Arial" w:cs="Arial"/>
-          <w:lang w:val="es-ES" w:eastAsia="es-CO"/>
-        </w:rPr>
-        <w:t xml:space="preserve">y cuáles son las principales </w:t>
-      </w:r>
-      <w:r>
-        <w:rPr>
-          <w:rFonts w:ascii="Arial" w:eastAsia="Times New Roman" w:hAnsi="Arial" w:cs="Arial"/>
-          <w:b/>
-          <w:bCs/>
-          <w:lang w:val="es-ES" w:eastAsia="es-CO"/>
-        </w:rPr>
-        <w:t>unidades de medida de la velocidad</w:t>
-      </w:r>
-      <w:r>
-        <w:rPr>
-          <w:rFonts w:ascii="Arial" w:eastAsia="Times New Roman" w:hAnsi="Arial" w:cs="Arial"/>
-          <w:lang w:val="es-ES" w:eastAsia="es-CO"/>
-        </w:rPr>
-        <w:t xml:space="preserve">. Las actividades </w:t>
-      </w:r>
-      <w:r>
-        <w:rPr>
-          <w:rFonts w:ascii="Arial" w:eastAsia="Times New Roman" w:hAnsi="Arial" w:cs="Arial"/>
-          <w:lang w:val="es-ES" w:eastAsia="es-CO"/>
-        </w:rPr>
-        <w:t>le</w:t>
-      </w:r>
-      <w:r>
-        <w:rPr>
-          <w:rFonts w:ascii="Arial" w:eastAsia="Times New Roman" w:hAnsi="Arial" w:cs="Arial"/>
-          <w:lang w:val="es-ES" w:eastAsia="es-CO"/>
-        </w:rPr>
-        <w:t xml:space="preserve"> ayudarán a conseguir que los </w:t>
-      </w:r>
-      <w:r>
-        <w:rPr>
-          <w:rFonts w:ascii="Arial" w:eastAsia="Times New Roman" w:hAnsi="Arial" w:cs="Arial"/>
-          <w:lang w:val="es-ES" w:eastAsia="es-CO"/>
-        </w:rPr>
-        <w:t xml:space="preserve">estudiantes </w:t>
-      </w:r>
-      <w:r>
-        <w:rPr>
-          <w:rFonts w:ascii="Arial" w:eastAsia="Times New Roman" w:hAnsi="Arial" w:cs="Arial"/>
-          <w:lang w:val="es-ES" w:eastAsia="es-CO"/>
-        </w:rPr>
-        <w:t>consoliden los conocimientos adquiridos ya que están relacionadas con los recursos propuestos.</w:t>
-      </w:r>
-    </w:p>
-    <w:p>
-      <w:pPr>
-        <w:shd w:val="clear" w:color="auto" w:fill="FFFFFF"/>
-        <w:spacing w:before="100" w:beforeAutospacing="1" w:after="240" w:line="270" w:lineRule="atLeast"/>
-        <w:rPr>
-          <w:rFonts w:ascii="Arial" w:eastAsia="Times New Roman" w:hAnsi="Arial" w:cs="Arial"/>
-          <w:lang w:val="es-ES" w:eastAsia="es-CO"/>
-        </w:rPr>
-      </w:pPr>
-      <w:r>
-        <w:rPr>
-          <w:rFonts w:ascii="Arial" w:eastAsia="Times New Roman" w:hAnsi="Arial" w:cs="Arial"/>
-          <w:lang w:val="es-ES" w:eastAsia="es-CO"/>
-        </w:rPr>
-        <w:t xml:space="preserve">La </w:t>
-      </w:r>
-      <w:r>
-        <w:rPr>
-          <w:rFonts w:ascii="Arial" w:eastAsia="Times New Roman" w:hAnsi="Arial" w:cs="Arial"/>
-          <w:b/>
-          <w:bCs/>
-          <w:lang w:val="es-ES" w:eastAsia="es-CO"/>
-        </w:rPr>
-        <w:t>competencia en el conocimiento y la interacción con el mundo físico</w:t>
-      </w:r>
-      <w:r>
-        <w:rPr>
-          <w:rFonts w:ascii="Arial" w:eastAsia="Times New Roman" w:hAnsi="Arial" w:cs="Arial"/>
-          <w:lang w:val="es-ES" w:eastAsia="es-CO"/>
-        </w:rPr>
-        <w:t> se trata a lo largo de todo el tema. Además, se refuerza la competencia en el</w:t>
-      </w:r>
-      <w:r>
-        <w:rPr>
-          <w:rFonts w:ascii="Arial" w:eastAsia="Times New Roman" w:hAnsi="Arial" w:cs="Arial"/>
-          <w:b/>
-          <w:bCs/>
-          <w:lang w:val="es-ES" w:eastAsia="es-CO"/>
-        </w:rPr>
-        <w:t xml:space="preserve"> tratamiento de la información</w:t>
-      </w:r>
-      <w:r>
-        <w:rPr>
-          <w:rFonts w:ascii="Arial" w:eastAsia="Times New Roman" w:hAnsi="Arial" w:cs="Arial"/>
-          <w:b/>
-          <w:bCs/>
-          <w:lang w:val="es-ES" w:eastAsia="es-CO"/>
-        </w:rPr>
-        <w:t>,</w:t>
-      </w:r>
-      <w:r>
-        <w:rPr>
-          <w:rFonts w:ascii="Arial" w:eastAsia="Times New Roman" w:hAnsi="Arial" w:cs="Arial"/>
-          <w:lang w:val="es-ES" w:eastAsia="es-CO"/>
-        </w:rPr>
-        <w:t xml:space="preserve"> </w:t>
-      </w:r>
-      <w:r>
-        <w:rPr>
-          <w:rFonts w:ascii="Arial" w:eastAsia="Times New Roman" w:hAnsi="Arial" w:cs="Arial"/>
-          <w:b/>
-          <w:bCs/>
-          <w:lang w:val="es-ES" w:eastAsia="es-CO"/>
-        </w:rPr>
-        <w:t xml:space="preserve">competencia digital </w:t>
-      </w:r>
-      <w:r>
-        <w:rPr>
-          <w:rFonts w:ascii="Arial" w:eastAsia="Times New Roman" w:hAnsi="Arial" w:cs="Arial"/>
-          <w:lang w:val="es-ES" w:eastAsia="es-CO"/>
-        </w:rPr>
-        <w:t xml:space="preserve">y la </w:t>
-      </w:r>
-      <w:r>
-        <w:rPr>
-          <w:rFonts w:ascii="Arial" w:eastAsia="Times New Roman" w:hAnsi="Arial" w:cs="Arial"/>
-          <w:b/>
-          <w:bCs/>
-          <w:lang w:val="es-ES" w:eastAsia="es-CO"/>
-        </w:rPr>
-        <w:t xml:space="preserve">competencia de comunicación lingüística </w:t>
-      </w:r>
-      <w:r>
-        <w:rPr>
-          <w:rFonts w:ascii="Arial" w:eastAsia="Times New Roman" w:hAnsi="Arial" w:cs="Arial"/>
-          <w:lang w:val="es-ES" w:eastAsia="es-CO"/>
-        </w:rPr>
-        <w:t xml:space="preserve">en la resolución de actividades interactivas y en la construcción de gráficas. Por último, la realización de casos prácticos de la fuerza de la gravedad o el movimiento parabólico ponen el acento en la </w:t>
-      </w:r>
-      <w:r>
-        <w:rPr>
-          <w:rFonts w:ascii="Arial" w:eastAsia="Times New Roman" w:hAnsi="Arial" w:cs="Arial"/>
-          <w:b/>
-          <w:bCs/>
-          <w:lang w:val="es-ES" w:eastAsia="es-CO"/>
-        </w:rPr>
-        <w:t>competencia de aprender a aprender</w:t>
-      </w:r>
-      <w:r>
-        <w:rPr>
-          <w:rFonts w:ascii="Arial" w:eastAsia="Times New Roman" w:hAnsi="Arial" w:cs="Arial"/>
-          <w:lang w:val="es-ES" w:eastAsia="es-CO"/>
-        </w:rPr>
-        <w:t>.</w:t>
-      </w:r>
-    </w:p>
-    <w:p>
-      <w:pPr>
-        <w:shd w:val="clear" w:color="auto" w:fill="FFFFFF"/>
-        <w:spacing w:before="100" w:beforeAutospacing="1" w:after="240" w:line="270" w:lineRule="atLeast"/>
-        <w:rPr>
-          <w:rFonts w:ascii="Arial" w:eastAsia="Times New Roman" w:hAnsi="Arial" w:cs="Arial"/>
-          <w:lang w:val="es-ES" w:eastAsia="es-CO"/>
-        </w:rPr>
-      </w:pPr>
-      <w:r>
-        <w:rPr>
-          <w:rFonts w:ascii="Arial" w:eastAsia="Times New Roman" w:hAnsi="Arial" w:cs="Arial"/>
-          <w:lang w:val="es-ES" w:eastAsia="es-CO"/>
-        </w:rPr>
-        <w:t>La gran variedad de recursos permite abordar el conocimiento de diferentes maneras y dar respuesta a la </w:t>
-      </w:r>
-      <w:r>
-        <w:rPr>
-          <w:rFonts w:ascii="Arial" w:eastAsia="Times New Roman" w:hAnsi="Arial" w:cs="Arial"/>
-          <w:b/>
-          <w:bCs/>
-          <w:lang w:val="es-ES" w:eastAsia="es-CO"/>
-        </w:rPr>
-        <w:t>diversidad</w:t>
-      </w:r>
-      <w:r>
-        <w:rPr>
-          <w:rFonts w:ascii="Arial" w:eastAsia="Times New Roman" w:hAnsi="Arial" w:cs="Arial"/>
-          <w:lang w:val="es-ES" w:eastAsia="es-CO"/>
-        </w:rPr>
-        <w:t xml:space="preserve"> </w:t>
-      </w:r>
-      <w:r>
-        <w:rPr>
-          <w:rFonts w:ascii="Arial" w:eastAsia="Times New Roman" w:hAnsi="Arial" w:cs="Arial"/>
-          <w:b/>
-          <w:bCs/>
-          <w:lang w:val="es-ES" w:eastAsia="es-CO"/>
-        </w:rPr>
-        <w:t>del aula</w:t>
-      </w:r>
-      <w:r>
-        <w:rPr>
-          <w:rFonts w:ascii="Arial" w:eastAsia="Times New Roman" w:hAnsi="Arial" w:cs="Arial"/>
-          <w:lang w:val="es-ES" w:eastAsia="es-CO"/>
-        </w:rPr>
-        <w:t>.</w:t>
+        <w:t>. Reconocer la fuerza como causa del movimiento e identificar las fuerzas de rozamiento.</w:t>
       </w:r>
     </w:p>
     <w:p>
       <w:pPr>
         <w:rPr>
           <w:rFonts w:ascii="Arial" w:hAnsi="Arial" w:cs="Arial"/>
+          <w:lang w:val="es-ES"/>
         </w:rPr>
       </w:pPr>
     </w:p>

</xml_diff>